<commit_message>
made GE test script
</commit_message>
<xml_diff>
--- a/Word_notes/a_Notes_Power System Analysis.docx
+++ b/Word_notes/a_Notes_Power System Analysis.docx
@@ -56182,12 +56182,7 @@
         </w:numPr>
       </w:pPr>
       <w:r>
-        <w:t>Calculate the Inno</w:t>
-      </w:r>
-      <w:bookmarkStart w:id="20" w:name="_GoBack"/>
-      <w:bookmarkEnd w:id="20"/>
-      <w:r>
-        <w:t xml:space="preserve">vation Index, </w:t>
+        <w:t xml:space="preserve">Calculate the Innovation Index, </w:t>
       </w:r>
       <m:oMath>
         <m:r>
@@ -56293,6 +56288,38 @@
                 </m:radPr>
                 <m:deg/>
                 <m:e>
+                  <m:sSub>
+                    <m:sSubPr>
+                      <m:ctrlPr>
+                        <w:rPr>
+                          <w:rFonts w:ascii="Cambria Math" w:hAnsi="Cambria Math"/>
+                          <w:i/>
+                        </w:rPr>
+                      </m:ctrlPr>
+                    </m:sSubPr>
+                    <m:e>
+                      <m:r>
+                        <w:rPr>
+                          <w:rFonts w:ascii="Cambria Math" w:hAnsi="Cambria Math"/>
+                        </w:rPr>
+                        <m:t>I</m:t>
+                      </m:r>
+                    </m:e>
+                    <m:sub>
+                      <m:r>
+                        <w:rPr>
+                          <w:rFonts w:ascii="Cambria Math" w:hAnsi="Cambria Math"/>
+                        </w:rPr>
+                        <m:t>ii</m:t>
+                      </m:r>
+                    </m:sub>
+                  </m:sSub>
+                  <m:r>
+                    <w:rPr>
+                      <w:rFonts w:ascii="Cambria Math" w:hAnsi="Cambria Math"/>
+                    </w:rPr>
+                    <m:t>-</m:t>
+                  </m:r>
                   <m:sSub>
                     <m:sSubPr>
                       <m:ctrlPr>
@@ -56335,12 +56362,6 @@
                 </m:radPr>
                 <m:deg/>
                 <m:e>
-                  <m:r>
-                    <w:rPr>
-                      <w:rFonts w:ascii="Cambria Math" w:hAnsi="Cambria Math"/>
-                    </w:rPr>
-                    <m:t>I-</m:t>
-                  </m:r>
                   <m:sSub>
                     <m:sSubPr>
                       <m:ctrlPr>
@@ -56517,6 +56538,20 @@
           </m:sSubSup>
         </m:oMath>
       </m:oMathPara>
+    </w:p>
+    <w:p>
+      <w:pPr>
+        <w:pStyle w:val="ListParagraph"/>
+        <w:jc w:val="center"/>
+      </w:pPr>
+      <w:r>
+        <w:t>*The Power Systems State Estimation Book gives the inverse of the correct formula</w:t>
+      </w:r>
+    </w:p>
+    <w:p>
+      <w:pPr>
+        <w:pStyle w:val="ListParagraph"/>
+      </w:pPr>
     </w:p>
     <w:p>
       <w:pPr>
@@ -56762,6 +56797,8 @@
       <w:r>
         <w:br/>
       </w:r>
+      <w:bookmarkStart w:id="20" w:name="_GoBack"/>
+      <w:bookmarkEnd w:id="20"/>
       <m:oMathPara>
         <m:oMath>
           <m:r>
@@ -57108,6 +57145,9 @@
             </m:sub>
           </m:sSub>
           <m:r>
+            <m:rPr>
+              <m:sty m:val="p"/>
+            </m:rPr>
             <w:br/>
           </m:r>
         </m:oMath>
@@ -64397,7 +64437,7 @@
 </file>
 
 <file path=customXml/itemProps1.xml><?xml version="1.0" encoding="utf-8"?>
-<ds:datastoreItem xmlns:ds="http://schemas.openxmlformats.org/officeDocument/2006/customXml" ds:itemID="{A01048B9-1602-924D-9339-8E6963D1038A}">
+<ds:datastoreItem xmlns:ds="http://schemas.openxmlformats.org/officeDocument/2006/customXml" ds:itemID="{094BB917-29D6-AC4B-B8FF-5914200D96BF}">
   <ds:schemaRefs>
     <ds:schemaRef ds:uri="http://schemas.openxmlformats.org/officeDocument/2006/bibliography"/>
   </ds:schemaRefs>

</xml_diff>